<commit_message>
arquivo word versao 3
</commit_message>
<xml_diff>
--- a/documentacao/Documentação (2).docx
+++ b/documentacao/Documentação (2).docx
@@ -321,7 +321,6 @@
           <w:szCs w:val="24"/>
         </w:rPr>
       </w:pPr>
-      <w:proofErr w:type="gramStart"/>
       <w:r>
         <w:rPr>
           <w:b/>
@@ -336,16 +335,7 @@
           <w:sz w:val="24"/>
           <w:szCs w:val="24"/>
         </w:rPr>
-        <w:t>(</w:t>
-      </w:r>
-      <w:proofErr w:type="gramEnd"/>
-      <w:r>
-        <w:rPr>
-          <w:b/>
-          <w:sz w:val="24"/>
-          <w:szCs w:val="24"/>
-        </w:rPr>
-        <w:t>n) / Nome da Empresa</w:t>
+        <w:t>(n) / Nome da Empresa</w:t>
       </w:r>
       <w:r>
         <w:rPr>
@@ -825,7 +815,7 @@
               </wp:anchor>
             </w:drawing>
           </mc:Choice>
-          <mc:Fallback xmlns:w16sdtdh="http://schemas.microsoft.com/office/word/2020/wordml/sdtdatahash" xmlns:w16="http://schemas.microsoft.com/office/word/2018/wordml" xmlns:w16cid="http://schemas.microsoft.com/office/word/2016/wordml/cid" xmlns:w16cex="http://schemas.microsoft.com/office/word/2018/wordml/cex" xmlns:oel="http://schemas.microsoft.com/office/2019/extlst" xmlns:am3d="http://schemas.microsoft.com/office/drawing/2017/model3d" xmlns:aink="http://schemas.microsoft.com/office/drawing/2016/ink" xmlns:cx8="http://schemas.microsoft.com/office/drawing/2016/5/14/chartex" xmlns:cx7="http://schemas.microsoft.com/office/drawing/2016/5/13/chartex" xmlns:cx6="http://schemas.microsoft.com/office/drawing/2016/5/12/chartex" xmlns:cx5="http://schemas.microsoft.com/office/drawing/2016/5/11/chartex" xmlns:cx4="http://schemas.microsoft.com/office/drawing/2016/5/10/chartex" xmlns:cx3="http://schemas.microsoft.com/office/drawing/2016/5/9/chartex" xmlns:cx2="http://schemas.microsoft.com/office/drawing/2015/10/21/chartex" xmlns:cx1="http://schemas.microsoft.com/office/drawing/2015/9/8/chartex">
+          <mc:Fallback xmlns:cx1="http://schemas.microsoft.com/office/drawing/2015/9/8/chartex" xmlns:cx2="http://schemas.microsoft.com/office/drawing/2015/10/21/chartex" xmlns:cx3="http://schemas.microsoft.com/office/drawing/2016/5/9/chartex" xmlns:cx4="http://schemas.microsoft.com/office/drawing/2016/5/10/chartex" xmlns:cx5="http://schemas.microsoft.com/office/drawing/2016/5/11/chartex" xmlns:cx6="http://schemas.microsoft.com/office/drawing/2016/5/12/chartex" xmlns:cx7="http://schemas.microsoft.com/office/drawing/2016/5/13/chartex" xmlns:cx8="http://schemas.microsoft.com/office/drawing/2016/5/14/chartex" xmlns:aink="http://schemas.microsoft.com/office/drawing/2016/ink" xmlns:am3d="http://schemas.microsoft.com/office/drawing/2017/model3d" xmlns:oel="http://schemas.microsoft.com/office/2019/extlst" xmlns:w16cex="http://schemas.microsoft.com/office/word/2018/wordml/cex" xmlns:w16cid="http://schemas.microsoft.com/office/word/2016/wordml/cid" xmlns:w16="http://schemas.microsoft.com/office/word/2018/wordml" xmlns:w16sdtdh="http://schemas.microsoft.com/office/word/2020/wordml/sdtdatahash">
             <w:pict>
               <v:rect w14:anchorId="0AAA6C61" id="Retângulo 3" o:spid="_x0000_s1026" style="position:absolute;margin-left:-8.55pt;margin-top:9.6pt;width:438pt;height:60pt;z-index:-251654144;visibility:visible;mso-wrap-style:square;mso-width-percent:0;mso-height-percent:0;mso-wrap-distance-left:9pt;mso-wrap-distance-top:0;mso-wrap-distance-right:9pt;mso-wrap-distance-bottom:0;mso-position-horizontal:absolute;mso-position-horizontal-relative:margin;mso-position-vertical:absolute;mso-position-vertical-relative:text;mso-width-percent:0;mso-height-percent:0;mso-width-relative:margin;mso-height-relative:margin;v-text-anchor:middle" o:gfxdata="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" fillcolor="white [3201]" strokecolor="black [3200]" strokeweight="2pt">
                 <w10:wrap anchorx="margin"/>
@@ -3303,8 +3293,22 @@
       <w:bookmarkEnd w:id="0"/>
     </w:p>
     <w:p>
-      <w:r>
-        <w:t xml:space="preserve">Com o comprometimento de facilitar o acesso as pessoas a programas que visam sua saúde e bem-estar e incentivar a pratica e o estilo de vida mais saudável. Kaizen reúne diversos recursos e guias para te auxiliar em sua jornada de autotransformação. </w:t>
+      <w:pPr>
+        <w:spacing w:before="240" w:after="240"/>
+        <w:jc w:val="center"/>
+        <w:rPr>
+          <w:rFonts w:ascii="Segoe UI" w:hAnsi="Segoe UI" w:cs="Segoe UI"/>
+          <w:color w:val="0D0D0D"/>
+          <w:shd w:val="clear" w:color="auto" w:fill="FFFFFF"/>
+        </w:rPr>
+      </w:pPr>
+      <w:r>
+        <w:rPr>
+          <w:rFonts w:ascii="Segoe UI" w:hAnsi="Segoe UI" w:cs="Segoe UI"/>
+          <w:color w:val="0D0D0D"/>
+          <w:shd w:val="clear" w:color="auto" w:fill="FFFFFF"/>
+        </w:rPr>
+        <w:t>A Kaizen é uma empresa dedicada a facilitar o acesso de pessoas a programas que promovem saúde e bem-estar, incentivando a prática de um estilo de vida mais saudável. Nosso aplicativo reúne diversos recursos e guias para auxiliar os usuários em sua jornada de autotransformação e melhoria contínua.</w:t>
       </w:r>
     </w:p>
     <w:p>
@@ -3389,31 +3393,40 @@
     </w:p>
     <w:p>
       <w:pPr>
+        <w:ind w:left="405"/>
+        <w:rPr>
+          <w:color w:val="0D0D0D"/>
+          <w:sz w:val="24"/>
+          <w:szCs w:val="24"/>
+          <w:shd w:val="clear" w:color="auto" w:fill="FFFFFF"/>
+        </w:rPr>
+      </w:pPr>
+      <w:r>
+        <w:rPr>
+          <w:color w:val="0D0D0D"/>
+          <w:sz w:val="24"/>
+          <w:szCs w:val="24"/>
+          <w:shd w:val="clear" w:color="auto" w:fill="FFFFFF"/>
+        </w:rPr>
+        <w:t>Nossa missão é capacitar indivíduos a assumirem o controle de suas práticas diárias, promovendo a prevenção de doenças, melhorando o condicionamento físico e auxiliando na organização de uma rotina fitness. Queremos oferecer ferramentas e conhecimentos que possibilitem uma vida mais saudável e equilibrada.</w:t>
+      </w:r>
+    </w:p>
+    <w:p>
+      <w:pPr>
         <w:pStyle w:val="PargrafodaLista"/>
         <w:ind w:left="765"/>
       </w:pPr>
       <w:r>
-        <w:t xml:space="preserve">Oferecemos conceitos </w:t>
-      </w:r>
-      <w:r>
-        <w:t>para capacitar indivíduos as</w:t>
-      </w:r>
-      <w:r>
-        <w:t xml:space="preserve">sumirem o controle e o regulamento das práticas do seu dia-a-dia, objetivando a prevenção de doenças, melhorando condicionamento e auxiliando na organização de sua rotina fitness. </w:t>
-      </w:r>
-    </w:p>
-    <w:p>
-      <w:pPr>
-        <w:pStyle w:val="PargrafodaLista"/>
-        <w:ind w:left="765"/>
-      </w:pPr>
-      <w:r>
         <w:t xml:space="preserve"> </w:t>
       </w:r>
     </w:p>
     <w:p>
       <w:pPr>
         <w:pStyle w:val="Subttulo"/>
+        <w:numPr>
+          <w:ilvl w:val="1"/>
+          <w:numId w:val="4"/>
+        </w:numPr>
         <w:rPr>
           <w:sz w:val="24"/>
           <w:szCs w:val="24"/>
@@ -3426,43 +3439,35 @@
           <w:sz w:val="24"/>
           <w:szCs w:val="24"/>
         </w:rPr>
-        <w:t xml:space="preserve">1.2 </w:t>
-      </w:r>
-      <w:r>
-        <w:rPr>
-          <w:sz w:val="24"/>
-          <w:szCs w:val="24"/>
-        </w:rPr>
         <w:t>Visão</w:t>
       </w:r>
     </w:p>
     <w:p>
       <w:pPr>
-        <w:jc w:val="both"/>
-        <w:rPr>
-          <w:sz w:val="24"/>
-          <w:szCs w:val="24"/>
-        </w:rPr>
-      </w:pPr>
-      <w:r>
-        <w:rPr>
-          <w:sz w:val="24"/>
-          <w:szCs w:val="24"/>
-        </w:rPr>
-        <w:t>Kaizen visa ser uma referência no mercado, com a maior comunidade fitness no Brasil e revolucionado o estilo de vida dos brasileiros.</w:t>
-      </w:r>
-    </w:p>
-    <w:p>
-      <w:pPr>
-        <w:rPr>
-          <w:sz w:val="24"/>
-          <w:szCs w:val="24"/>
-        </w:rPr>
-      </w:pPr>
-    </w:p>
-    <w:p>
-      <w:pPr>
-        <w:pStyle w:val="Subttulo"/>
+        <w:pStyle w:val="PargrafodaLista"/>
+        <w:ind w:left="405"/>
+        <w:rPr>
+          <w:sz w:val="24"/>
+          <w:szCs w:val="24"/>
+        </w:rPr>
+      </w:pPr>
+      <w:r>
+        <w:rPr>
+          <w:color w:val="0D0D0D"/>
+          <w:sz w:val="24"/>
+          <w:szCs w:val="24"/>
+          <w:shd w:val="clear" w:color="auto" w:fill="FFFFFF"/>
+        </w:rPr>
+        <w:t>Kaizen aspira ser uma referência no mercado fitness, estabelecendo a maior comunidade de entusiastas de saúde e bem-estar no Brasil. Nosso objetivo é revolucionar o estilo de vida dos brasileiros, promovendo hábitos saudáveis e uma vida ativa.</w:t>
+      </w:r>
+    </w:p>
+    <w:p>
+      <w:pPr>
+        <w:pStyle w:val="Ttulo1"/>
+        <w:numPr>
+          <w:ilvl w:val="1"/>
+          <w:numId w:val="4"/>
+        </w:numPr>
         <w:rPr>
           <w:sz w:val="24"/>
           <w:szCs w:val="24"/>
@@ -3475,88 +3480,188 @@
           <w:sz w:val="24"/>
           <w:szCs w:val="24"/>
         </w:rPr>
-        <w:br/>
-      </w:r>
-      <w:r>
-        <w:rPr>
-          <w:sz w:val="24"/>
-          <w:szCs w:val="24"/>
-        </w:rPr>
-        <w:t xml:space="preserve">1.3 </w:t>
-      </w:r>
-      <w:r>
-        <w:rPr>
-          <w:sz w:val="24"/>
-          <w:szCs w:val="24"/>
-        </w:rPr>
-        <w:t>Valores</w:t>
-      </w:r>
-    </w:p>
-    <w:p>
-      <w:r>
-        <w:t>Kaizen preza pela evolução constante e melhora da saúde dos usuários, causando um impacto positivo em todos que tenham contato com nosso app.</w:t>
-      </w:r>
+        <w:lastRenderedPageBreak/>
+        <w:t xml:space="preserve"> Valores</w:t>
+      </w:r>
+    </w:p>
+    <w:p>
+      <w:pPr>
+        <w:pStyle w:val="PargrafodaLista"/>
+        <w:numPr>
+          <w:ilvl w:val="0"/>
+          <w:numId w:val="7"/>
+        </w:numPr>
+        <w:rPr>
+          <w:sz w:val="24"/>
+          <w:szCs w:val="24"/>
+        </w:rPr>
+      </w:pPr>
+      <w:r>
+        <w:rPr>
+          <w:sz w:val="24"/>
+          <w:szCs w:val="24"/>
+        </w:rPr>
+        <w:t>Evolução Contínua: Acreditamos na melhoria constante e no desenvolvimento pessoal e físico dos nossos usuários.</w:t>
+      </w:r>
+    </w:p>
+    <w:p>
+      <w:pPr>
+        <w:pStyle w:val="PargrafodaLista"/>
+        <w:ind w:left="1125"/>
+        <w:rPr>
+          <w:sz w:val="24"/>
+          <w:szCs w:val="24"/>
+        </w:rPr>
+      </w:pPr>
+    </w:p>
+    <w:p>
+      <w:pPr>
+        <w:pStyle w:val="PargrafodaLista"/>
+        <w:numPr>
+          <w:ilvl w:val="0"/>
+          <w:numId w:val="7"/>
+        </w:numPr>
+        <w:rPr>
+          <w:sz w:val="24"/>
+          <w:szCs w:val="24"/>
+        </w:rPr>
+      </w:pPr>
+      <w:r>
+        <w:rPr>
+          <w:sz w:val="24"/>
+          <w:szCs w:val="24"/>
+        </w:rPr>
+        <w:t>Saúde e Bem-Estar: Priorizamos a saúde integral dos nossos usuários, proporcionando recursos que promovem um estilo de vida saudável.</w:t>
+      </w:r>
+    </w:p>
+    <w:p>
+      <w:pPr>
+        <w:rPr>
+          <w:sz w:val="24"/>
+          <w:szCs w:val="24"/>
+        </w:rPr>
+      </w:pPr>
+    </w:p>
+    <w:p>
+      <w:pPr>
+        <w:pStyle w:val="PargrafodaLista"/>
+        <w:numPr>
+          <w:ilvl w:val="0"/>
+          <w:numId w:val="7"/>
+        </w:numPr>
+        <w:rPr>
+          <w:sz w:val="24"/>
+          <w:szCs w:val="24"/>
+        </w:rPr>
+      </w:pPr>
+      <w:r>
+        <w:rPr>
+          <w:sz w:val="24"/>
+          <w:szCs w:val="24"/>
+        </w:rPr>
+        <w:t>Impacto Positivo: Buscamos causar um impacto positivo em todos que interagem com nosso aplicativo, incentivando uma mudança de hábitos benéfica e duradoura.</w:t>
+      </w:r>
+    </w:p>
+    <w:p>
+      <w:pPr>
+        <w:rPr>
+          <w:sz w:val="24"/>
+          <w:szCs w:val="24"/>
+        </w:rPr>
+      </w:pPr>
+    </w:p>
+    <w:p>
+      <w:pPr>
+        <w:pStyle w:val="PargrafodaLista"/>
+        <w:numPr>
+          <w:ilvl w:val="0"/>
+          <w:numId w:val="7"/>
+        </w:numPr>
+        <w:rPr>
+          <w:sz w:val="24"/>
+          <w:szCs w:val="24"/>
+        </w:rPr>
+      </w:pPr>
+      <w:r>
+        <w:rPr>
+          <w:sz w:val="24"/>
+          <w:szCs w:val="24"/>
+        </w:rPr>
+        <w:t>Comunidade: Valorizamos a construção de uma comunidade forte e unida, onde os usuários podem se apoiar e inspirar mutuamente.</w:t>
+      </w:r>
+    </w:p>
+    <w:p/>
+    <w:p/>
+    <w:p>
+      <w:pPr>
+        <w:pStyle w:val="Subttulo"/>
+        <w:rPr>
+          <w:sz w:val="24"/>
+          <w:szCs w:val="24"/>
+        </w:rPr>
+      </w:pPr>
+      <w:r>
+        <w:t>1.4 Link Repositório</w:t>
+      </w:r>
+    </w:p>
+    <w:p/>
+    <w:p>
+      <w:pPr>
+        <w:rPr>
+          <w:sz w:val="24"/>
+          <w:szCs w:val="24"/>
+        </w:rPr>
+      </w:pPr>
+      <w:r>
+        <w:t>https://github.com/pedromnicolau/Projeto-PI-Kaizen</w:t>
+      </w:r>
+    </w:p>
+    <w:p/>
+    <w:p>
+      <w:r>
+        <w:br w:type="page"/>
+      </w:r>
+    </w:p>
+    <w:p>
+      <w:pPr>
+        <w:pStyle w:val="Ttulo1"/>
+      </w:pPr>
+      <w:bookmarkStart w:id="5" w:name="_e6ygphsuszjk" w:colFirst="0" w:colLast="0"/>
+      <w:bookmarkStart w:id="6" w:name="_f7jgtdjz4z44" w:colFirst="0" w:colLast="0"/>
+      <w:bookmarkStart w:id="7" w:name="_Toc161762656"/>
+      <w:bookmarkEnd w:id="5"/>
+      <w:bookmarkEnd w:id="6"/>
+      <w:r>
+        <w:lastRenderedPageBreak/>
+        <w:t>Visão geral</w:t>
+      </w:r>
+      <w:r>
+        <w:t xml:space="preserve"> do sistema</w:t>
+      </w:r>
+      <w:bookmarkEnd w:id="7"/>
     </w:p>
     <w:p>
       <w:pPr>
         <w:pStyle w:val="Ttulo2"/>
-      </w:pPr>
-      <w:r>
-        <w:lastRenderedPageBreak/>
-        <w:t>1.4 Link Repositório</w:t>
-      </w:r>
-    </w:p>
-    <w:p/>
-    <w:p>
-      <w:pPr>
-        <w:rPr>
-          <w:sz w:val="24"/>
-          <w:szCs w:val="24"/>
-        </w:rPr>
-      </w:pPr>
-      <w:r>
-        <w:t>https://github.com/pedromnicolau/Projeto-PI-Kaizen</w:t>
-      </w:r>
-    </w:p>
-    <w:p>
-      <w:bookmarkStart w:id="5" w:name="_GoBack"/>
-      <w:bookmarkEnd w:id="5"/>
-    </w:p>
-    <w:p>
-      <w:r>
-        <w:br w:type="page"/>
-      </w:r>
-    </w:p>
-    <w:p>
-      <w:pPr>
-        <w:pStyle w:val="Ttulo1"/>
-      </w:pPr>
-      <w:bookmarkStart w:id="6" w:name="_e6ygphsuszjk" w:colFirst="0" w:colLast="0"/>
-      <w:bookmarkStart w:id="7" w:name="_f7jgtdjz4z44" w:colFirst="0" w:colLast="0"/>
-      <w:bookmarkStart w:id="8" w:name="_Toc161762656"/>
-      <w:bookmarkEnd w:id="6"/>
-      <w:bookmarkEnd w:id="7"/>
-      <w:r>
-        <w:lastRenderedPageBreak/>
-        <w:t>Escopo do sistema</w:t>
-      </w:r>
-      <w:bookmarkEnd w:id="8"/>
-    </w:p>
-    <w:p>
-      <w:pPr>
-        <w:spacing w:before="240" w:after="240"/>
-        <w:jc w:val="both"/>
-        <w:rPr>
-          <w:sz w:val="24"/>
-          <w:szCs w:val="24"/>
-        </w:rPr>
-      </w:pPr>
-      <w:r>
-        <w:rPr>
-          <w:sz w:val="24"/>
-          <w:szCs w:val="24"/>
-        </w:rPr>
-        <w:t>O escopo de um sistema refere-se ao conjunto de funcionalidades, características e requisitos que definem o que o sistema irá realizar e como ele irá operar para atender às necessidades dos usuários e stakeholders. Ele delimita os limites do projeto, determinando o que está dentro e o que está fora do âmbito do sistema.</w:t>
+        <w:ind w:left="405"/>
+      </w:pPr>
+      <w:bookmarkStart w:id="8" w:name="_Toc161762657"/>
+      <w:r>
+        <w:rPr>
+          <w:rFonts w:ascii="Segoe UI" w:hAnsi="Segoe UI" w:cs="Segoe UI"/>
+          <w:b w:val="0"/>
+          <w:color w:val="0D0D0D"/>
+          <w:shd w:val="clear" w:color="auto" w:fill="FFFFFF"/>
+        </w:rPr>
+        <w:t>Nesta seção, apresentaremos uma visão geral do sistema Kaizen, destacando seus principais objetivos, funcionalidades e requisitos</w:t>
+      </w:r>
+      <w:r>
+        <w:rPr>
+          <w:rFonts w:ascii="Segoe UI" w:hAnsi="Segoe UI" w:cs="Segoe UI"/>
+          <w:color w:val="0D0D0D"/>
+          <w:shd w:val="clear" w:color="auto" w:fill="FFFFFF"/>
+        </w:rPr>
+        <w:t>.</w:t>
       </w:r>
     </w:p>
     <w:p>
@@ -3567,57 +3672,95 @@
           <w:numId w:val="4"/>
         </w:numPr>
       </w:pPr>
-      <w:bookmarkStart w:id="9" w:name="_Toc161762657"/>
       <w:r>
         <w:t>Objetivos do projeto</w:t>
       </w:r>
+      <w:bookmarkStart w:id="9" w:name="_be9m5qlfee2k" w:colFirst="0" w:colLast="0"/>
+      <w:bookmarkStart w:id="10" w:name="_Toc161762658"/>
+      <w:bookmarkEnd w:id="8"/>
       <w:bookmarkEnd w:id="9"/>
     </w:p>
     <w:p>
-      <w:r>
-        <w:t>Lista dos resultados específicos que o projeto visa alcançar.</w:t>
-      </w:r>
-    </w:p>
-    <w:p>
       <w:pPr>
         <w:pStyle w:val="Ttulo2"/>
-      </w:pPr>
-      <w:bookmarkStart w:id="10" w:name="_be9m5qlfee2k" w:colFirst="0" w:colLast="0"/>
-      <w:bookmarkStart w:id="11" w:name="_Toc161762658"/>
+        <w:ind w:left="405"/>
+      </w:pPr>
+      <w:r>
+        <w:rPr>
+          <w:b w:val="0"/>
+          <w:color w:val="0D0D0D"/>
+          <w:shd w:val="clear" w:color="auto" w:fill="FFFFFF"/>
+        </w:rPr>
+        <w:t>O Kaizen tem como objetivo principal promover a saúde e o bem-estar dos usuários, incentivando a prática de atividades físicas e a adoção de hábitos saudáveis. Além disso, visa oferecer uma plataforma intuitiva e completa para a gestão de treinos, alimentação e monitoramento do progresso fitness.</w:t>
+      </w:r>
+    </w:p>
+    <w:p>
+      <w:pPr>
+        <w:pStyle w:val="Ttulo2"/>
+        <w:numPr>
+          <w:ilvl w:val="1"/>
+          <w:numId w:val="5"/>
+        </w:numPr>
+      </w:pPr>
+      <w:r>
+        <w:t>Técnica de levantamento de requisitos</w:t>
+      </w:r>
       <w:bookmarkEnd w:id="10"/>
-      <w:r>
-        <w:t>2.</w:t>
-      </w:r>
-      <w:r>
-        <w:t xml:space="preserve">2 </w:t>
-      </w:r>
-      <w:r>
-        <w:t>Técnica de levantamento de requisitos</w:t>
-      </w:r>
-      <w:bookmarkEnd w:id="11"/>
-    </w:p>
-    <w:p/>
-    <w:p>
-      <w:pPr>
-        <w:jc w:val="both"/>
-        <w:rPr>
-          <w:sz w:val="24"/>
-          <w:szCs w:val="24"/>
-        </w:rPr>
-      </w:pPr>
-      <w:r>
-        <w:t xml:space="preserve">Descrever </w:t>
-      </w:r>
-      <w:proofErr w:type="gramStart"/>
-      <w:r>
-        <w:t>qual(</w:t>
-      </w:r>
-      <w:proofErr w:type="gramEnd"/>
-      <w:r>
-        <w:t>is) técnicas de levantamento foram utilizadas e detalhar o processo.</w:t>
-      </w:r>
-    </w:p>
-    <w:p/>
+    </w:p>
+    <w:p>
+      <w:pPr>
+        <w:pStyle w:val="Ttulo4"/>
+        <w:pBdr>
+          <w:top w:val="single" w:sz="2" w:space="0" w:color="E3E3E3"/>
+          <w:left w:val="single" w:sz="2" w:space="0" w:color="E3E3E3"/>
+          <w:bottom w:val="single" w:sz="2" w:space="0" w:color="E3E3E3"/>
+          <w:right w:val="single" w:sz="2" w:space="0" w:color="E3E3E3"/>
+        </w:pBdr>
+        <w:shd w:val="clear" w:color="auto" w:fill="FFFFFF"/>
+        <w:rPr>
+          <w:rFonts w:ascii="Segoe UI" w:hAnsi="Segoe UI" w:cs="Segoe UI"/>
+          <w:color w:val="0D0D0D"/>
+        </w:rPr>
+      </w:pPr>
+      <w:r>
+        <w:rPr>
+          <w:rFonts w:ascii="Segoe UI" w:hAnsi="Segoe UI" w:cs="Segoe UI"/>
+          <w:color w:val="0D0D0D"/>
+        </w:rPr>
+        <w:t>Requisitos e Funcionalidades Principais</w:t>
+      </w:r>
+    </w:p>
+    <w:p>
+      <w:pPr>
+        <w:pStyle w:val="NormalWeb"/>
+        <w:pBdr>
+          <w:top w:val="single" w:sz="2" w:space="0" w:color="E3E3E3"/>
+          <w:left w:val="single" w:sz="2" w:space="0" w:color="E3E3E3"/>
+          <w:bottom w:val="single" w:sz="2" w:space="0" w:color="E3E3E3"/>
+          <w:right w:val="single" w:sz="2" w:space="0" w:color="E3E3E3"/>
+        </w:pBdr>
+        <w:shd w:val="clear" w:color="auto" w:fill="FFFFFF"/>
+        <w:spacing w:before="0" w:beforeAutospacing="0" w:after="300" w:afterAutospacing="0"/>
+        <w:rPr>
+          <w:rFonts w:ascii="Segoe UI" w:hAnsi="Segoe UI" w:cs="Segoe UI"/>
+          <w:color w:val="0D0D0D"/>
+        </w:rPr>
+      </w:pPr>
+      <w:r>
+        <w:rPr>
+          <w:rFonts w:ascii="Segoe UI" w:hAnsi="Segoe UI" w:cs="Segoe UI"/>
+          <w:color w:val="0D0D0D"/>
+        </w:rPr>
+        <w:t>Os requisitos do sistema foram definidos com base nas necessidades dos usuários e incluem funcionalidades essenciais para alcançar os objeti</w:t>
+      </w:r>
+      <w:r>
+        <w:rPr>
+          <w:rFonts w:ascii="Segoe UI" w:hAnsi="Segoe UI" w:cs="Segoe UI"/>
+          <w:color w:val="0D0D0D"/>
+        </w:rPr>
+        <w:t>vos do projeto.</w:t>
+      </w:r>
+    </w:p>
     <w:p>
       <w:pPr>
         <w:pStyle w:val="Ttulo2"/>
@@ -3627,59 +3770,343 @@
         </w:numPr>
         <w:ind w:left="142" w:firstLine="0"/>
       </w:pPr>
-      <w:bookmarkStart w:id="12" w:name="_insc0vnn24rq" w:colFirst="0" w:colLast="0"/>
-      <w:bookmarkStart w:id="13" w:name="_9ifolvgdxmor" w:colFirst="0" w:colLast="0"/>
-      <w:bookmarkStart w:id="14" w:name="_y63ppj89aknf" w:colFirst="0" w:colLast="0"/>
-      <w:bookmarkStart w:id="15" w:name="_Toc161762659"/>
+      <w:bookmarkStart w:id="11" w:name="_insc0vnn24rq" w:colFirst="0" w:colLast="0"/>
+      <w:bookmarkStart w:id="12" w:name="_9ifolvgdxmor" w:colFirst="0" w:colLast="0"/>
+      <w:bookmarkStart w:id="13" w:name="_y63ppj89aknf" w:colFirst="0" w:colLast="0"/>
+      <w:bookmarkStart w:id="14" w:name="_Toc161762659"/>
+      <w:bookmarkEnd w:id="11"/>
       <w:bookmarkEnd w:id="12"/>
       <w:bookmarkEnd w:id="13"/>
+      <w:r>
+        <w:t>Requisitos funcionais</w:t>
+      </w:r>
       <w:bookmarkEnd w:id="14"/>
-      <w:r>
-        <w:t>Requisitos funcionais</w:t>
+    </w:p>
+    <w:p>
+      <w:pPr>
+        <w:ind w:left="360"/>
+      </w:pPr>
+      <w:r>
+        <w:t>•</w:t>
+      </w:r>
+      <w:r>
+        <w:tab/>
+        <w:t>Autenticação de Usuário: Permite que os usuários façam login no sistema utilizando um nome de usuário e senha.</w:t>
+      </w:r>
+    </w:p>
+    <w:p>
+      <w:pPr>
+        <w:ind w:left="360"/>
+      </w:pPr>
+      <w:r>
+        <w:t>•</w:t>
+      </w:r>
+      <w:r>
+        <w:tab/>
+        <w:t>Gestão de Usuários: Permite que os usuários modifiquem suas próprias informações no perfil.</w:t>
+      </w:r>
+    </w:p>
+    <w:p>
+      <w:pPr>
+        <w:ind w:left="360"/>
+      </w:pPr>
+      <w:r>
+        <w:t>•</w:t>
+      </w:r>
+      <w:r>
+        <w:tab/>
+        <w:t>Gerenciamento de Conteúdo: Permite que os usuários criem e personalizem treinos, exercícios, refeições, alimentos e cronômetros.</w:t>
+      </w:r>
+    </w:p>
+    <w:p>
+      <w:pPr>
+        <w:ind w:left="360"/>
+      </w:pPr>
+      <w:r>
+        <w:t>•</w:t>
+      </w:r>
+      <w:r>
+        <w:tab/>
+        <w:t>Tabata: Oferece a opção de utilizar cronômetros como uma forma alternativa às repetições no treino.</w:t>
+      </w:r>
+    </w:p>
+    <w:p>
+      <w:pPr>
+        <w:rPr>
+          <w:b/>
+          <w:sz w:val="24"/>
+          <w:szCs w:val="24"/>
+        </w:rPr>
+      </w:pPr>
+    </w:p>
+    <w:p>
+      <w:pPr>
+        <w:pStyle w:val="Ttulo2"/>
+      </w:pPr>
+      <w:bookmarkStart w:id="15" w:name="_Toc161762660"/>
+      <w:r>
+        <w:t>2.</w:t>
+      </w:r>
+      <w:r>
+        <w:t>4</w:t>
+      </w:r>
+      <w:r>
+        <w:t xml:space="preserve"> </w:t>
+      </w:r>
+      <w:r>
+        <w:t>Requisitos não funcionais</w:t>
       </w:r>
       <w:bookmarkEnd w:id="15"/>
     </w:p>
     <w:p>
       <w:pPr>
-        <w:ind w:left="360"/>
-      </w:pPr>
-    </w:p>
-    <w:p>
-      <w:pPr>
-        <w:rPr>
-          <w:b/>
-          <w:sz w:val="24"/>
-          <w:szCs w:val="24"/>
-        </w:rPr>
-      </w:pPr>
-    </w:p>
-    <w:p>
-      <w:pPr>
-        <w:pStyle w:val="Ttulo2"/>
-      </w:pPr>
-      <w:bookmarkStart w:id="16" w:name="_Toc161762660"/>
-      <w:r>
-        <w:t>2.</w:t>
-      </w:r>
-      <w:r>
-        <w:t>4</w:t>
-      </w:r>
-      <w:r>
-        <w:t xml:space="preserve"> </w:t>
-      </w:r>
-      <w:r>
-        <w:t>Requisitos não funcionais</w:t>
-      </w:r>
-      <w:bookmarkEnd w:id="16"/>
-    </w:p>
-    <w:p>
-      <w:pPr>
-        <w:rPr>
-          <w:b/>
-          <w:sz w:val="24"/>
-          <w:szCs w:val="24"/>
-        </w:rPr>
-      </w:pPr>
+        <w:pStyle w:val="PargrafodaLista"/>
+        <w:rPr>
+          <w:sz w:val="24"/>
+          <w:szCs w:val="24"/>
+        </w:rPr>
+      </w:pPr>
+      <w:r>
+        <w:rPr>
+          <w:sz w:val="24"/>
+          <w:szCs w:val="24"/>
+        </w:rPr>
+        <w:t>Requisitos do Produto:</w:t>
+      </w:r>
+    </w:p>
+    <w:p>
+      <w:pPr>
+        <w:rPr>
+          <w:sz w:val="24"/>
+          <w:szCs w:val="24"/>
+        </w:rPr>
+      </w:pPr>
+    </w:p>
+    <w:p>
+      <w:pPr>
+        <w:pStyle w:val="PargrafodaLista"/>
+        <w:numPr>
+          <w:ilvl w:val="0"/>
+          <w:numId w:val="11"/>
+        </w:numPr>
+        <w:rPr>
+          <w:sz w:val="24"/>
+          <w:szCs w:val="24"/>
+        </w:rPr>
+      </w:pPr>
+      <w:r>
+        <w:rPr>
+          <w:sz w:val="24"/>
+          <w:szCs w:val="24"/>
+        </w:rPr>
+        <w:t>Segurança: O sistema deve garantir a segurança das informações dos usuários utilizando técnicas básicas de proteção de senha.</w:t>
+      </w:r>
+    </w:p>
+    <w:p>
+      <w:pPr>
+        <w:pStyle w:val="PargrafodaLista"/>
+        <w:numPr>
+          <w:ilvl w:val="0"/>
+          <w:numId w:val="11"/>
+        </w:numPr>
+        <w:rPr>
+          <w:sz w:val="24"/>
+          <w:szCs w:val="24"/>
+        </w:rPr>
+      </w:pPr>
+      <w:r>
+        <w:rPr>
+          <w:sz w:val="24"/>
+          <w:szCs w:val="24"/>
+        </w:rPr>
+        <w:t>Desempenho: O sistema deve manter tempos de resposta rápidos para operações principais, como criação de exercícios e refeições.</w:t>
+      </w:r>
+    </w:p>
+    <w:p>
+      <w:pPr>
+        <w:pStyle w:val="PargrafodaLista"/>
+        <w:numPr>
+          <w:ilvl w:val="0"/>
+          <w:numId w:val="11"/>
+        </w:numPr>
+        <w:rPr>
+          <w:sz w:val="24"/>
+          <w:szCs w:val="24"/>
+        </w:rPr>
+      </w:pPr>
+      <w:r>
+        <w:rPr>
+          <w:sz w:val="24"/>
+          <w:szCs w:val="24"/>
+        </w:rPr>
+        <w:t>Usabilidade: A interface de usuário deve ser intuitiva e fácil de usar.</w:t>
+      </w:r>
+    </w:p>
+    <w:p>
+      <w:pPr>
+        <w:pStyle w:val="PargrafodaLista"/>
+        <w:rPr>
+          <w:sz w:val="24"/>
+          <w:szCs w:val="24"/>
+        </w:rPr>
+      </w:pPr>
+    </w:p>
+    <w:p>
+      <w:pPr>
+        <w:pStyle w:val="PargrafodaLista"/>
+        <w:rPr>
+          <w:sz w:val="24"/>
+          <w:szCs w:val="24"/>
+        </w:rPr>
+      </w:pPr>
+      <w:r>
+        <w:rPr>
+          <w:sz w:val="24"/>
+          <w:szCs w:val="24"/>
+        </w:rPr>
+        <w:t>Requisitos Organizacionais:</w:t>
+      </w:r>
+    </w:p>
+    <w:p>
+      <w:pPr>
+        <w:rPr>
+          <w:sz w:val="24"/>
+          <w:szCs w:val="24"/>
+        </w:rPr>
+      </w:pPr>
+    </w:p>
+    <w:p>
+      <w:pPr>
+        <w:pStyle w:val="PargrafodaLista"/>
+        <w:numPr>
+          <w:ilvl w:val="0"/>
+          <w:numId w:val="11"/>
+        </w:numPr>
+        <w:rPr>
+          <w:sz w:val="24"/>
+          <w:szCs w:val="24"/>
+        </w:rPr>
+      </w:pPr>
+      <w:r>
+        <w:rPr>
+          <w:sz w:val="24"/>
+          <w:szCs w:val="24"/>
+        </w:rPr>
+        <w:t>Escalabilidade: O sistema deve ser facilmente ajustável para acomodar um aumento moderado no número de usuários.</w:t>
+      </w:r>
+    </w:p>
+    <w:p>
+      <w:pPr>
+        <w:pStyle w:val="PargrafodaLista"/>
+        <w:numPr>
+          <w:ilvl w:val="0"/>
+          <w:numId w:val="11"/>
+        </w:numPr>
+        <w:rPr>
+          <w:sz w:val="24"/>
+          <w:szCs w:val="24"/>
+        </w:rPr>
+      </w:pPr>
+      <w:r>
+        <w:rPr>
+          <w:sz w:val="24"/>
+          <w:szCs w:val="24"/>
+        </w:rPr>
+        <w:t>Disponibilidade: O sistema deve estar disponível para uso da maioria dos usuários durante a maior parte do tempo, com períodos mínimos de inatividade para manutenção programada.</w:t>
+      </w:r>
+    </w:p>
+    <w:p>
+      <w:pPr>
+        <w:pStyle w:val="PargrafodaLista"/>
+        <w:numPr>
+          <w:ilvl w:val="0"/>
+          <w:numId w:val="11"/>
+        </w:numPr>
+        <w:rPr>
+          <w:sz w:val="24"/>
+          <w:szCs w:val="24"/>
+        </w:rPr>
+      </w:pPr>
+      <w:r>
+        <w:rPr>
+          <w:sz w:val="24"/>
+          <w:szCs w:val="24"/>
+        </w:rPr>
+        <w:t>Backup e Recuperação: Deve ser implementado um sistema de backup regular para garantir a segurança dos dados dos usuários, com procedimentos de recuperação definidos em caso de falha no sistema.</w:t>
+      </w:r>
+    </w:p>
+    <w:p>
+      <w:pPr>
+        <w:pStyle w:val="PargrafodaLista"/>
+        <w:rPr>
+          <w:sz w:val="24"/>
+          <w:szCs w:val="24"/>
+        </w:rPr>
+      </w:pPr>
+    </w:p>
+    <w:p>
+      <w:pPr>
+        <w:pStyle w:val="PargrafodaLista"/>
+        <w:rPr>
+          <w:sz w:val="24"/>
+          <w:szCs w:val="24"/>
+        </w:rPr>
+      </w:pPr>
+      <w:r>
+        <w:rPr>
+          <w:sz w:val="24"/>
+          <w:szCs w:val="24"/>
+        </w:rPr>
+        <w:t>Requisitos Externos:</w:t>
+      </w:r>
+    </w:p>
+    <w:p>
+      <w:pPr>
+        <w:rPr>
+          <w:sz w:val="24"/>
+          <w:szCs w:val="24"/>
+        </w:rPr>
+      </w:pPr>
+    </w:p>
+    <w:p>
+      <w:pPr>
+        <w:pStyle w:val="PargrafodaLista"/>
+        <w:numPr>
+          <w:ilvl w:val="0"/>
+          <w:numId w:val="11"/>
+        </w:numPr>
+        <w:rPr>
+          <w:sz w:val="24"/>
+          <w:szCs w:val="24"/>
+        </w:rPr>
+      </w:pPr>
+      <w:r>
+        <w:rPr>
+          <w:sz w:val="24"/>
+          <w:szCs w:val="24"/>
+        </w:rPr>
+        <w:t>Compatibilidade: O sistema deve ser compatível com os navegadores mais comuns.</w:t>
+      </w:r>
+    </w:p>
+    <w:p>
+      <w:pPr>
+        <w:pStyle w:val="PargrafodaLista"/>
+        <w:numPr>
+          <w:ilvl w:val="0"/>
+          <w:numId w:val="11"/>
+        </w:numPr>
+        <w:rPr>
+          <w:sz w:val="24"/>
+          <w:szCs w:val="24"/>
+        </w:rPr>
+      </w:pPr>
+      <w:r>
+        <w:rPr>
+          <w:sz w:val="24"/>
+          <w:szCs w:val="24"/>
+        </w:rPr>
+        <w:t>Documentação: Deve haver uma documentação clara e abrangente do sistema.</w:t>
+      </w:r>
     </w:p>
     <w:p>
       <w:pPr>
@@ -3716,6 +4143,8 @@
         </w:rPr>
         <w:t>Cronograma</w:t>
       </w:r>
+      <w:bookmarkStart w:id="16" w:name="_GoBack"/>
+      <w:bookmarkEnd w:id="16"/>
     </w:p>
     <w:p>
       <w:pPr>
@@ -5393,7 +5822,6 @@
               <w:jc w:val="center"/>
             </w:pPr>
             <w:r>
-              <w:lastRenderedPageBreak/>
               <w:t>Documentação</w:t>
             </w:r>
           </w:p>
@@ -5979,6 +6407,7 @@
       </w:pPr>
       <w:bookmarkStart w:id="18" w:name="_Toc161762661"/>
       <w:r>
+        <w:lastRenderedPageBreak/>
         <w:t>Documenta</w:t>
       </w:r>
       <w:r>
@@ -6054,7 +6483,6 @@
         <w:rPr>
           <w:noProof/>
         </w:rPr>
-        <w:lastRenderedPageBreak/>
         <w:drawing>
           <wp:inline distT="0" distB="0" distL="0" distR="0" wp14:anchorId="7E974B85" wp14:editId="2F1BB758">
             <wp:extent cx="4476750" cy="3464783"/>
@@ -6110,6 +6538,7 @@
       <w:bookmarkEnd w:id="23"/>
       <w:bookmarkEnd w:id="24"/>
       <w:r>
+        <w:lastRenderedPageBreak/>
         <w:t>Diagrama de classes</w:t>
       </w:r>
       <w:bookmarkEnd w:id="25"/>
@@ -6552,6 +6981,232 @@
 <file path=word/numbering.xml><?xml version="1.0" encoding="utf-8"?>
 <w:numbering xmlns:wpc="http://schemas.microsoft.com/office/word/2010/wordprocessingCanvas" xmlns:cx="http://schemas.microsoft.com/office/drawing/2014/chartex" xmlns:mc="http://schemas.openxmlformats.org/markup-compatibility/2006" xmlns:o="urn:schemas-microsoft-com:office:office" xmlns:r="http://schemas.openxmlformats.org/officeDocument/2006/relationships" xmlns:m="http://schemas.openxmlformats.org/officeDocument/2006/math" xmlns:v="urn:schemas-microsoft-com:vml" xmlns:wp14="http://schemas.microsoft.com/office/word/2010/wordprocessingDrawing" xmlns:wp="http://schemas.openxmlformats.org/drawingml/2006/wordprocessingDrawing" xmlns:w10="urn:schemas-microsoft-com:office:word" xmlns:w="http://schemas.openxmlformats.org/wordprocessingml/2006/main" xmlns:w14="http://schemas.microsoft.com/office/word/2010/wordml" xmlns:w15="http://schemas.microsoft.com/office/word/2012/wordml" xmlns:w16se="http://schemas.microsoft.com/office/word/2015/wordml/symex" xmlns:wpg="http://schemas.microsoft.com/office/word/2010/wordprocessingGroup" xmlns:wpi="http://schemas.microsoft.com/office/word/2010/wordprocessingInk" xmlns:wne="http://schemas.microsoft.com/office/word/2006/wordml" xmlns:wps="http://schemas.microsoft.com/office/word/2010/wordprocessingShape" mc:Ignorable="w14 w15 w16se wp14">
   <w:abstractNum w:abstractNumId="0" w15:restartNumberingAfterBreak="0">
+    <w:nsid w:val="01EC7CAD"/>
+    <w:multiLevelType w:val="hybridMultilevel"/>
+    <w:tmpl w:val="AC4698E2"/>
+    <w:lvl w:ilvl="0" w:tplc="04160001">
+      <w:start w:val="1"/>
+      <w:numFmt w:val="bullet"/>
+      <w:lvlText w:val=""/>
+      <w:lvlJc w:val="left"/>
+      <w:pPr>
+        <w:ind w:left="1125" w:hanging="360"/>
+      </w:pPr>
+      <w:rPr>
+        <w:rFonts w:ascii="Symbol" w:hAnsi="Symbol" w:hint="default"/>
+      </w:rPr>
+    </w:lvl>
+    <w:lvl w:ilvl="1" w:tplc="04160003" w:tentative="1">
+      <w:start w:val="1"/>
+      <w:numFmt w:val="bullet"/>
+      <w:lvlText w:val="o"/>
+      <w:lvlJc w:val="left"/>
+      <w:pPr>
+        <w:ind w:left="1845" w:hanging="360"/>
+      </w:pPr>
+      <w:rPr>
+        <w:rFonts w:ascii="Courier New" w:hAnsi="Courier New" w:cs="Courier New" w:hint="default"/>
+      </w:rPr>
+    </w:lvl>
+    <w:lvl w:ilvl="2" w:tplc="04160005" w:tentative="1">
+      <w:start w:val="1"/>
+      <w:numFmt w:val="bullet"/>
+      <w:lvlText w:val=""/>
+      <w:lvlJc w:val="left"/>
+      <w:pPr>
+        <w:ind w:left="2565" w:hanging="360"/>
+      </w:pPr>
+      <w:rPr>
+        <w:rFonts w:ascii="Wingdings" w:hAnsi="Wingdings" w:hint="default"/>
+      </w:rPr>
+    </w:lvl>
+    <w:lvl w:ilvl="3" w:tplc="04160001" w:tentative="1">
+      <w:start w:val="1"/>
+      <w:numFmt w:val="bullet"/>
+      <w:lvlText w:val=""/>
+      <w:lvlJc w:val="left"/>
+      <w:pPr>
+        <w:ind w:left="3285" w:hanging="360"/>
+      </w:pPr>
+      <w:rPr>
+        <w:rFonts w:ascii="Symbol" w:hAnsi="Symbol" w:hint="default"/>
+      </w:rPr>
+    </w:lvl>
+    <w:lvl w:ilvl="4" w:tplc="04160003" w:tentative="1">
+      <w:start w:val="1"/>
+      <w:numFmt w:val="bullet"/>
+      <w:lvlText w:val="o"/>
+      <w:lvlJc w:val="left"/>
+      <w:pPr>
+        <w:ind w:left="4005" w:hanging="360"/>
+      </w:pPr>
+      <w:rPr>
+        <w:rFonts w:ascii="Courier New" w:hAnsi="Courier New" w:cs="Courier New" w:hint="default"/>
+      </w:rPr>
+    </w:lvl>
+    <w:lvl w:ilvl="5" w:tplc="04160005" w:tentative="1">
+      <w:start w:val="1"/>
+      <w:numFmt w:val="bullet"/>
+      <w:lvlText w:val=""/>
+      <w:lvlJc w:val="left"/>
+      <w:pPr>
+        <w:ind w:left="4725" w:hanging="360"/>
+      </w:pPr>
+      <w:rPr>
+        <w:rFonts w:ascii="Wingdings" w:hAnsi="Wingdings" w:hint="default"/>
+      </w:rPr>
+    </w:lvl>
+    <w:lvl w:ilvl="6" w:tplc="04160001" w:tentative="1">
+      <w:start w:val="1"/>
+      <w:numFmt w:val="bullet"/>
+      <w:lvlText w:val=""/>
+      <w:lvlJc w:val="left"/>
+      <w:pPr>
+        <w:ind w:left="5445" w:hanging="360"/>
+      </w:pPr>
+      <w:rPr>
+        <w:rFonts w:ascii="Symbol" w:hAnsi="Symbol" w:hint="default"/>
+      </w:rPr>
+    </w:lvl>
+    <w:lvl w:ilvl="7" w:tplc="04160003" w:tentative="1">
+      <w:start w:val="1"/>
+      <w:numFmt w:val="bullet"/>
+      <w:lvlText w:val="o"/>
+      <w:lvlJc w:val="left"/>
+      <w:pPr>
+        <w:ind w:left="6165" w:hanging="360"/>
+      </w:pPr>
+      <w:rPr>
+        <w:rFonts w:ascii="Courier New" w:hAnsi="Courier New" w:cs="Courier New" w:hint="default"/>
+      </w:rPr>
+    </w:lvl>
+    <w:lvl w:ilvl="8" w:tplc="04160005" w:tentative="1">
+      <w:start w:val="1"/>
+      <w:numFmt w:val="bullet"/>
+      <w:lvlText w:val=""/>
+      <w:lvlJc w:val="left"/>
+      <w:pPr>
+        <w:ind w:left="6885" w:hanging="360"/>
+      </w:pPr>
+      <w:rPr>
+        <w:rFonts w:ascii="Wingdings" w:hAnsi="Wingdings" w:hint="default"/>
+      </w:rPr>
+    </w:lvl>
+  </w:abstractNum>
+  <w:abstractNum w:abstractNumId="1" w15:restartNumberingAfterBreak="0">
+    <w:nsid w:val="17276ABE"/>
+    <w:multiLevelType w:val="hybridMultilevel"/>
+    <w:tmpl w:val="A3F20D16"/>
+    <w:lvl w:ilvl="0" w:tplc="04160001">
+      <w:start w:val="1"/>
+      <w:numFmt w:val="bullet"/>
+      <w:lvlText w:val=""/>
+      <w:lvlJc w:val="left"/>
+      <w:pPr>
+        <w:ind w:left="720" w:hanging="360"/>
+      </w:pPr>
+      <w:rPr>
+        <w:rFonts w:ascii="Symbol" w:hAnsi="Symbol" w:hint="default"/>
+      </w:rPr>
+    </w:lvl>
+    <w:lvl w:ilvl="1" w:tplc="04160003" w:tentative="1">
+      <w:start w:val="1"/>
+      <w:numFmt w:val="bullet"/>
+      <w:lvlText w:val="o"/>
+      <w:lvlJc w:val="left"/>
+      <w:pPr>
+        <w:ind w:left="1440" w:hanging="360"/>
+      </w:pPr>
+      <w:rPr>
+        <w:rFonts w:ascii="Courier New" w:hAnsi="Courier New" w:cs="Courier New" w:hint="default"/>
+      </w:rPr>
+    </w:lvl>
+    <w:lvl w:ilvl="2" w:tplc="04160005" w:tentative="1">
+      <w:start w:val="1"/>
+      <w:numFmt w:val="bullet"/>
+      <w:lvlText w:val=""/>
+      <w:lvlJc w:val="left"/>
+      <w:pPr>
+        <w:ind w:left="2160" w:hanging="360"/>
+      </w:pPr>
+      <w:rPr>
+        <w:rFonts w:ascii="Wingdings" w:hAnsi="Wingdings" w:hint="default"/>
+      </w:rPr>
+    </w:lvl>
+    <w:lvl w:ilvl="3" w:tplc="04160001" w:tentative="1">
+      <w:start w:val="1"/>
+      <w:numFmt w:val="bullet"/>
+      <w:lvlText w:val=""/>
+      <w:lvlJc w:val="left"/>
+      <w:pPr>
+        <w:ind w:left="2880" w:hanging="360"/>
+      </w:pPr>
+      <w:rPr>
+        <w:rFonts w:ascii="Symbol" w:hAnsi="Symbol" w:hint="default"/>
+      </w:rPr>
+    </w:lvl>
+    <w:lvl w:ilvl="4" w:tplc="04160003" w:tentative="1">
+      <w:start w:val="1"/>
+      <w:numFmt w:val="bullet"/>
+      <w:lvlText w:val="o"/>
+      <w:lvlJc w:val="left"/>
+      <w:pPr>
+        <w:ind w:left="3600" w:hanging="360"/>
+      </w:pPr>
+      <w:rPr>
+        <w:rFonts w:ascii="Courier New" w:hAnsi="Courier New" w:cs="Courier New" w:hint="default"/>
+      </w:rPr>
+    </w:lvl>
+    <w:lvl w:ilvl="5" w:tplc="04160005" w:tentative="1">
+      <w:start w:val="1"/>
+      <w:numFmt w:val="bullet"/>
+      <w:lvlText w:val=""/>
+      <w:lvlJc w:val="left"/>
+      <w:pPr>
+        <w:ind w:left="4320" w:hanging="360"/>
+      </w:pPr>
+      <w:rPr>
+        <w:rFonts w:ascii="Wingdings" w:hAnsi="Wingdings" w:hint="default"/>
+      </w:rPr>
+    </w:lvl>
+    <w:lvl w:ilvl="6" w:tplc="04160001" w:tentative="1">
+      <w:start w:val="1"/>
+      <w:numFmt w:val="bullet"/>
+      <w:lvlText w:val=""/>
+      <w:lvlJc w:val="left"/>
+      <w:pPr>
+        <w:ind w:left="5040" w:hanging="360"/>
+      </w:pPr>
+      <w:rPr>
+        <w:rFonts w:ascii="Symbol" w:hAnsi="Symbol" w:hint="default"/>
+      </w:rPr>
+    </w:lvl>
+    <w:lvl w:ilvl="7" w:tplc="04160003" w:tentative="1">
+      <w:start w:val="1"/>
+      <w:numFmt w:val="bullet"/>
+      <w:lvlText w:val="o"/>
+      <w:lvlJc w:val="left"/>
+      <w:pPr>
+        <w:ind w:left="5760" w:hanging="360"/>
+      </w:pPr>
+      <w:rPr>
+        <w:rFonts w:ascii="Courier New" w:hAnsi="Courier New" w:cs="Courier New" w:hint="default"/>
+      </w:rPr>
+    </w:lvl>
+    <w:lvl w:ilvl="8" w:tplc="04160005" w:tentative="1">
+      <w:start w:val="1"/>
+      <w:numFmt w:val="bullet"/>
+      <w:lvlText w:val=""/>
+      <w:lvlJc w:val="left"/>
+      <w:pPr>
+        <w:ind w:left="6480" w:hanging="360"/>
+      </w:pPr>
+      <w:rPr>
+        <w:rFonts w:ascii="Wingdings" w:hAnsi="Wingdings" w:hint="default"/>
+      </w:rPr>
+    </w:lvl>
+  </w:abstractNum>
+  <w:abstractNum w:abstractNumId="2" w15:restartNumberingAfterBreak="0">
     <w:nsid w:val="197E1DA2"/>
     <w:multiLevelType w:val="multilevel"/>
     <w:tmpl w:val="F124A028"/>
@@ -6664,7 +7319,7 @@
       </w:rPr>
     </w:lvl>
   </w:abstractNum>
-  <w:abstractNum w:abstractNumId="1" w15:restartNumberingAfterBreak="0">
+  <w:abstractNum w:abstractNumId="3" w15:restartNumberingAfterBreak="0">
     <w:nsid w:val="222C27B7"/>
     <w:multiLevelType w:val="multilevel"/>
     <w:tmpl w:val="3AF658D8"/>
@@ -6690,7 +7345,7 @@
       <w:lvlText w:val="%1.%2"/>
       <w:lvlJc w:val="left"/>
       <w:pPr>
-        <w:ind w:left="765" w:hanging="405"/>
+        <w:ind w:left="405" w:hanging="405"/>
       </w:pPr>
       <w:rPr>
         <w:rFonts w:hint="default"/>
@@ -6788,7 +7443,7 @@
       </w:rPr>
     </w:lvl>
   </w:abstractNum>
-  <w:abstractNum w:abstractNumId="2" w15:restartNumberingAfterBreak="0">
+  <w:abstractNum w:abstractNumId="4" w15:restartNumberingAfterBreak="0">
     <w:nsid w:val="24C2523A"/>
     <w:multiLevelType w:val="hybridMultilevel"/>
     <w:tmpl w:val="9B0A63E4"/>
@@ -6901,7 +7556,269 @@
       </w:rPr>
     </w:lvl>
   </w:abstractNum>
-  <w:abstractNum w:abstractNumId="3" w15:restartNumberingAfterBreak="0">
+  <w:abstractNum w:abstractNumId="5" w15:restartNumberingAfterBreak="0">
+    <w:nsid w:val="3A7852CD"/>
+    <w:multiLevelType w:val="multilevel"/>
+    <w:tmpl w:val="A6161440"/>
+    <w:lvl w:ilvl="0">
+      <w:start w:val="1"/>
+      <w:numFmt w:val="bullet"/>
+      <w:lvlText w:val=""/>
+      <w:lvlJc w:val="left"/>
+      <w:pPr>
+        <w:tabs>
+          <w:tab w:val="num" w:pos="1080"/>
+        </w:tabs>
+        <w:ind w:left="1080" w:hanging="360"/>
+      </w:pPr>
+      <w:rPr>
+        <w:rFonts w:ascii="Symbol" w:hAnsi="Symbol" w:hint="default"/>
+        <w:sz w:val="20"/>
+      </w:rPr>
+    </w:lvl>
+    <w:lvl w:ilvl="1" w:tentative="1">
+      <w:start w:val="1"/>
+      <w:numFmt w:val="bullet"/>
+      <w:lvlText w:val=""/>
+      <w:lvlJc w:val="left"/>
+      <w:pPr>
+        <w:tabs>
+          <w:tab w:val="num" w:pos="1800"/>
+        </w:tabs>
+        <w:ind w:left="1800" w:hanging="360"/>
+      </w:pPr>
+      <w:rPr>
+        <w:rFonts w:ascii="Symbol" w:hAnsi="Symbol" w:hint="default"/>
+        <w:sz w:val="20"/>
+      </w:rPr>
+    </w:lvl>
+    <w:lvl w:ilvl="2" w:tentative="1">
+      <w:start w:val="1"/>
+      <w:numFmt w:val="bullet"/>
+      <w:lvlText w:val=""/>
+      <w:lvlJc w:val="left"/>
+      <w:pPr>
+        <w:tabs>
+          <w:tab w:val="num" w:pos="2520"/>
+        </w:tabs>
+        <w:ind w:left="2520" w:hanging="360"/>
+      </w:pPr>
+      <w:rPr>
+        <w:rFonts w:ascii="Symbol" w:hAnsi="Symbol" w:hint="default"/>
+        <w:sz w:val="20"/>
+      </w:rPr>
+    </w:lvl>
+    <w:lvl w:ilvl="3" w:tentative="1">
+      <w:start w:val="1"/>
+      <w:numFmt w:val="bullet"/>
+      <w:lvlText w:val=""/>
+      <w:lvlJc w:val="left"/>
+      <w:pPr>
+        <w:tabs>
+          <w:tab w:val="num" w:pos="3240"/>
+        </w:tabs>
+        <w:ind w:left="3240" w:hanging="360"/>
+      </w:pPr>
+      <w:rPr>
+        <w:rFonts w:ascii="Symbol" w:hAnsi="Symbol" w:hint="default"/>
+        <w:sz w:val="20"/>
+      </w:rPr>
+    </w:lvl>
+    <w:lvl w:ilvl="4" w:tentative="1">
+      <w:start w:val="1"/>
+      <w:numFmt w:val="bullet"/>
+      <w:lvlText w:val=""/>
+      <w:lvlJc w:val="left"/>
+      <w:pPr>
+        <w:tabs>
+          <w:tab w:val="num" w:pos="3960"/>
+        </w:tabs>
+        <w:ind w:left="3960" w:hanging="360"/>
+      </w:pPr>
+      <w:rPr>
+        <w:rFonts w:ascii="Symbol" w:hAnsi="Symbol" w:hint="default"/>
+        <w:sz w:val="20"/>
+      </w:rPr>
+    </w:lvl>
+    <w:lvl w:ilvl="5" w:tentative="1">
+      <w:start w:val="1"/>
+      <w:numFmt w:val="bullet"/>
+      <w:lvlText w:val=""/>
+      <w:lvlJc w:val="left"/>
+      <w:pPr>
+        <w:tabs>
+          <w:tab w:val="num" w:pos="4680"/>
+        </w:tabs>
+        <w:ind w:left="4680" w:hanging="360"/>
+      </w:pPr>
+      <w:rPr>
+        <w:rFonts w:ascii="Symbol" w:hAnsi="Symbol" w:hint="default"/>
+        <w:sz w:val="20"/>
+      </w:rPr>
+    </w:lvl>
+    <w:lvl w:ilvl="6" w:tentative="1">
+      <w:start w:val="1"/>
+      <w:numFmt w:val="bullet"/>
+      <w:lvlText w:val=""/>
+      <w:lvlJc w:val="left"/>
+      <w:pPr>
+        <w:tabs>
+          <w:tab w:val="num" w:pos="5400"/>
+        </w:tabs>
+        <w:ind w:left="5400" w:hanging="360"/>
+      </w:pPr>
+      <w:rPr>
+        <w:rFonts w:ascii="Symbol" w:hAnsi="Symbol" w:hint="default"/>
+        <w:sz w:val="20"/>
+      </w:rPr>
+    </w:lvl>
+    <w:lvl w:ilvl="7" w:tentative="1">
+      <w:start w:val="1"/>
+      <w:numFmt w:val="bullet"/>
+      <w:lvlText w:val=""/>
+      <w:lvlJc w:val="left"/>
+      <w:pPr>
+        <w:tabs>
+          <w:tab w:val="num" w:pos="6120"/>
+        </w:tabs>
+        <w:ind w:left="6120" w:hanging="360"/>
+      </w:pPr>
+      <w:rPr>
+        <w:rFonts w:ascii="Symbol" w:hAnsi="Symbol" w:hint="default"/>
+        <w:sz w:val="20"/>
+      </w:rPr>
+    </w:lvl>
+    <w:lvl w:ilvl="8" w:tentative="1">
+      <w:start w:val="1"/>
+      <w:numFmt w:val="bullet"/>
+      <w:lvlText w:val=""/>
+      <w:lvlJc w:val="left"/>
+      <w:pPr>
+        <w:tabs>
+          <w:tab w:val="num" w:pos="6840"/>
+        </w:tabs>
+        <w:ind w:left="6840" w:hanging="360"/>
+      </w:pPr>
+      <w:rPr>
+        <w:rFonts w:ascii="Symbol" w:hAnsi="Symbol" w:hint="default"/>
+        <w:sz w:val="20"/>
+      </w:rPr>
+    </w:lvl>
+  </w:abstractNum>
+  <w:abstractNum w:abstractNumId="6" w15:restartNumberingAfterBreak="0">
+    <w:nsid w:val="45E067A9"/>
+    <w:multiLevelType w:val="hybridMultilevel"/>
+    <w:tmpl w:val="FDD80960"/>
+    <w:lvl w:ilvl="0" w:tplc="04160001">
+      <w:start w:val="1"/>
+      <w:numFmt w:val="bullet"/>
+      <w:lvlText w:val=""/>
+      <w:lvlJc w:val="left"/>
+      <w:pPr>
+        <w:ind w:left="720" w:hanging="360"/>
+      </w:pPr>
+      <w:rPr>
+        <w:rFonts w:ascii="Symbol" w:hAnsi="Symbol" w:hint="default"/>
+      </w:rPr>
+    </w:lvl>
+    <w:lvl w:ilvl="1" w:tplc="04160003" w:tentative="1">
+      <w:start w:val="1"/>
+      <w:numFmt w:val="bullet"/>
+      <w:lvlText w:val="o"/>
+      <w:lvlJc w:val="left"/>
+      <w:pPr>
+        <w:ind w:left="1440" w:hanging="360"/>
+      </w:pPr>
+      <w:rPr>
+        <w:rFonts w:ascii="Courier New" w:hAnsi="Courier New" w:cs="Courier New" w:hint="default"/>
+      </w:rPr>
+    </w:lvl>
+    <w:lvl w:ilvl="2" w:tplc="04160005" w:tentative="1">
+      <w:start w:val="1"/>
+      <w:numFmt w:val="bullet"/>
+      <w:lvlText w:val=""/>
+      <w:lvlJc w:val="left"/>
+      <w:pPr>
+        <w:ind w:left="2160" w:hanging="360"/>
+      </w:pPr>
+      <w:rPr>
+        <w:rFonts w:ascii="Wingdings" w:hAnsi="Wingdings" w:hint="default"/>
+      </w:rPr>
+    </w:lvl>
+    <w:lvl w:ilvl="3" w:tplc="04160001" w:tentative="1">
+      <w:start w:val="1"/>
+      <w:numFmt w:val="bullet"/>
+      <w:lvlText w:val=""/>
+      <w:lvlJc w:val="left"/>
+      <w:pPr>
+        <w:ind w:left="2880" w:hanging="360"/>
+      </w:pPr>
+      <w:rPr>
+        <w:rFonts w:ascii="Symbol" w:hAnsi="Symbol" w:hint="default"/>
+      </w:rPr>
+    </w:lvl>
+    <w:lvl w:ilvl="4" w:tplc="04160003" w:tentative="1">
+      <w:start w:val="1"/>
+      <w:numFmt w:val="bullet"/>
+      <w:lvlText w:val="o"/>
+      <w:lvlJc w:val="left"/>
+      <w:pPr>
+        <w:ind w:left="3600" w:hanging="360"/>
+      </w:pPr>
+      <w:rPr>
+        <w:rFonts w:ascii="Courier New" w:hAnsi="Courier New" w:cs="Courier New" w:hint="default"/>
+      </w:rPr>
+    </w:lvl>
+    <w:lvl w:ilvl="5" w:tplc="04160005" w:tentative="1">
+      <w:start w:val="1"/>
+      <w:numFmt w:val="bullet"/>
+      <w:lvlText w:val=""/>
+      <w:lvlJc w:val="left"/>
+      <w:pPr>
+        <w:ind w:left="4320" w:hanging="360"/>
+      </w:pPr>
+      <w:rPr>
+        <w:rFonts w:ascii="Wingdings" w:hAnsi="Wingdings" w:hint="default"/>
+      </w:rPr>
+    </w:lvl>
+    <w:lvl w:ilvl="6" w:tplc="04160001" w:tentative="1">
+      <w:start w:val="1"/>
+      <w:numFmt w:val="bullet"/>
+      <w:lvlText w:val=""/>
+      <w:lvlJc w:val="left"/>
+      <w:pPr>
+        <w:ind w:left="5040" w:hanging="360"/>
+      </w:pPr>
+      <w:rPr>
+        <w:rFonts w:ascii="Symbol" w:hAnsi="Symbol" w:hint="default"/>
+      </w:rPr>
+    </w:lvl>
+    <w:lvl w:ilvl="7" w:tplc="04160003" w:tentative="1">
+      <w:start w:val="1"/>
+      <w:numFmt w:val="bullet"/>
+      <w:lvlText w:val="o"/>
+      <w:lvlJc w:val="left"/>
+      <w:pPr>
+        <w:ind w:left="5760" w:hanging="360"/>
+      </w:pPr>
+      <w:rPr>
+        <w:rFonts w:ascii="Courier New" w:hAnsi="Courier New" w:cs="Courier New" w:hint="default"/>
+      </w:rPr>
+    </w:lvl>
+    <w:lvl w:ilvl="8" w:tplc="04160005" w:tentative="1">
+      <w:start w:val="1"/>
+      <w:numFmt w:val="bullet"/>
+      <w:lvlText w:val=""/>
+      <w:lvlJc w:val="left"/>
+      <w:pPr>
+        <w:ind w:left="6480" w:hanging="360"/>
+      </w:pPr>
+      <w:rPr>
+        <w:rFonts w:ascii="Wingdings" w:hAnsi="Wingdings" w:hint="default"/>
+      </w:rPr>
+    </w:lvl>
+  </w:abstractNum>
+  <w:abstractNum w:abstractNumId="7" w15:restartNumberingAfterBreak="0">
     <w:nsid w:val="65E7148A"/>
     <w:multiLevelType w:val="hybridMultilevel"/>
     <w:tmpl w:val="29B44306"/>
@@ -6990,20 +7907,133 @@
       </w:pPr>
     </w:lvl>
   </w:abstractNum>
+  <w:abstractNum w:abstractNumId="8" w15:restartNumberingAfterBreak="0">
+    <w:nsid w:val="7C261F5D"/>
+    <w:multiLevelType w:val="hybridMultilevel"/>
+    <w:tmpl w:val="B5ECC2B8"/>
+    <w:lvl w:ilvl="0" w:tplc="04160001">
+      <w:start w:val="1"/>
+      <w:numFmt w:val="bullet"/>
+      <w:lvlText w:val=""/>
+      <w:lvlJc w:val="left"/>
+      <w:pPr>
+        <w:ind w:left="862" w:hanging="360"/>
+      </w:pPr>
+      <w:rPr>
+        <w:rFonts w:ascii="Symbol" w:hAnsi="Symbol" w:hint="default"/>
+      </w:rPr>
+    </w:lvl>
+    <w:lvl w:ilvl="1" w:tplc="04160003" w:tentative="1">
+      <w:start w:val="1"/>
+      <w:numFmt w:val="bullet"/>
+      <w:lvlText w:val="o"/>
+      <w:lvlJc w:val="left"/>
+      <w:pPr>
+        <w:ind w:left="1582" w:hanging="360"/>
+      </w:pPr>
+      <w:rPr>
+        <w:rFonts w:ascii="Courier New" w:hAnsi="Courier New" w:cs="Courier New" w:hint="default"/>
+      </w:rPr>
+    </w:lvl>
+    <w:lvl w:ilvl="2" w:tplc="04160005" w:tentative="1">
+      <w:start w:val="1"/>
+      <w:numFmt w:val="bullet"/>
+      <w:lvlText w:val=""/>
+      <w:lvlJc w:val="left"/>
+      <w:pPr>
+        <w:ind w:left="2302" w:hanging="360"/>
+      </w:pPr>
+      <w:rPr>
+        <w:rFonts w:ascii="Wingdings" w:hAnsi="Wingdings" w:hint="default"/>
+      </w:rPr>
+    </w:lvl>
+    <w:lvl w:ilvl="3" w:tplc="04160001" w:tentative="1">
+      <w:start w:val="1"/>
+      <w:numFmt w:val="bullet"/>
+      <w:lvlText w:val=""/>
+      <w:lvlJc w:val="left"/>
+      <w:pPr>
+        <w:ind w:left="3022" w:hanging="360"/>
+      </w:pPr>
+      <w:rPr>
+        <w:rFonts w:ascii="Symbol" w:hAnsi="Symbol" w:hint="default"/>
+      </w:rPr>
+    </w:lvl>
+    <w:lvl w:ilvl="4" w:tplc="04160003" w:tentative="1">
+      <w:start w:val="1"/>
+      <w:numFmt w:val="bullet"/>
+      <w:lvlText w:val="o"/>
+      <w:lvlJc w:val="left"/>
+      <w:pPr>
+        <w:ind w:left="3742" w:hanging="360"/>
+      </w:pPr>
+      <w:rPr>
+        <w:rFonts w:ascii="Courier New" w:hAnsi="Courier New" w:cs="Courier New" w:hint="default"/>
+      </w:rPr>
+    </w:lvl>
+    <w:lvl w:ilvl="5" w:tplc="04160005" w:tentative="1">
+      <w:start w:val="1"/>
+      <w:numFmt w:val="bullet"/>
+      <w:lvlText w:val=""/>
+      <w:lvlJc w:val="left"/>
+      <w:pPr>
+        <w:ind w:left="4462" w:hanging="360"/>
+      </w:pPr>
+      <w:rPr>
+        <w:rFonts w:ascii="Wingdings" w:hAnsi="Wingdings" w:hint="default"/>
+      </w:rPr>
+    </w:lvl>
+    <w:lvl w:ilvl="6" w:tplc="04160001" w:tentative="1">
+      <w:start w:val="1"/>
+      <w:numFmt w:val="bullet"/>
+      <w:lvlText w:val=""/>
+      <w:lvlJc w:val="left"/>
+      <w:pPr>
+        <w:ind w:left="5182" w:hanging="360"/>
+      </w:pPr>
+      <w:rPr>
+        <w:rFonts w:ascii="Symbol" w:hAnsi="Symbol" w:hint="default"/>
+      </w:rPr>
+    </w:lvl>
+    <w:lvl w:ilvl="7" w:tplc="04160003" w:tentative="1">
+      <w:start w:val="1"/>
+      <w:numFmt w:val="bullet"/>
+      <w:lvlText w:val="o"/>
+      <w:lvlJc w:val="left"/>
+      <w:pPr>
+        <w:ind w:left="5902" w:hanging="360"/>
+      </w:pPr>
+      <w:rPr>
+        <w:rFonts w:ascii="Courier New" w:hAnsi="Courier New" w:cs="Courier New" w:hint="default"/>
+      </w:rPr>
+    </w:lvl>
+    <w:lvl w:ilvl="8" w:tplc="04160005" w:tentative="1">
+      <w:start w:val="1"/>
+      <w:numFmt w:val="bullet"/>
+      <w:lvlText w:val=""/>
+      <w:lvlJc w:val="left"/>
+      <w:pPr>
+        <w:ind w:left="6622" w:hanging="360"/>
+      </w:pPr>
+      <w:rPr>
+        <w:rFonts w:ascii="Wingdings" w:hAnsi="Wingdings" w:hint="default"/>
+      </w:rPr>
+    </w:lvl>
+  </w:abstractNum>
   <w:num w:numId="1">
-    <w:abstractNumId w:val="0"/>
+    <w:abstractNumId w:val="2"/>
   </w:num>
   <w:num w:numId="2">
-    <w:abstractNumId w:val="2"/>
+    <w:abstractNumId w:val="4"/>
   </w:num>
   <w:num w:numId="3">
+    <w:abstractNumId w:val="7"/>
+  </w:num>
+  <w:num w:numId="4">
     <w:abstractNumId w:val="3"/>
   </w:num>
-  <w:num w:numId="4">
-    <w:abstractNumId w:val="1"/>
-  </w:num>
   <w:num w:numId="5">
-    <w:abstractNumId w:val="1"/>
+    <w:abstractNumId w:val="3"/>
     <w:lvlOverride w:ilvl="0">
       <w:startOverride w:val="2"/>
     </w:lvlOverride>
@@ -7012,13 +8042,28 @@
     </w:lvlOverride>
   </w:num>
   <w:num w:numId="6">
-    <w:abstractNumId w:val="1"/>
+    <w:abstractNumId w:val="3"/>
     <w:lvlOverride w:ilvl="0">
       <w:startOverride w:val="3"/>
     </w:lvlOverride>
     <w:lvlOverride w:ilvl="1">
       <w:startOverride w:val="3"/>
     </w:lvlOverride>
+  </w:num>
+  <w:num w:numId="7">
+    <w:abstractNumId w:val="0"/>
+  </w:num>
+  <w:num w:numId="8">
+    <w:abstractNumId w:val="8"/>
+  </w:num>
+  <w:num w:numId="9">
+    <w:abstractNumId w:val="5"/>
+  </w:num>
+  <w:num w:numId="10">
+    <w:abstractNumId w:val="1"/>
+  </w:num>
+  <w:num w:numId="11">
+    <w:abstractNumId w:val="6"/>
   </w:num>
 </w:numbering>
 </file>
@@ -7429,7 +8474,6 @@
       <w:numPr>
         <w:numId w:val="4"/>
       </w:numPr>
-      <w:ind w:left="720"/>
       <w:outlineLvl w:val="0"/>
     </w:pPr>
   </w:style>
@@ -7933,6 +8977,21 @@
       <w:u w:val="single"/>
     </w:rPr>
   </w:style>
+  <w:style w:type="paragraph" w:styleId="NormalWeb">
+    <w:name w:val="Normal (Web)"/>
+    <w:basedOn w:val="Normal"/>
+    <w:uiPriority w:val="99"/>
+    <w:unhideWhenUsed/>
+    <w:rsid w:val="00BB4263"/>
+    <w:pPr>
+      <w:spacing w:before="100" w:beforeAutospacing="1" w:after="100" w:afterAutospacing="1" w:line="240" w:lineRule="auto"/>
+    </w:pPr>
+    <w:rPr>
+      <w:rFonts w:ascii="Times New Roman" w:eastAsia="Times New Roman" w:hAnsi="Times New Roman" w:cs="Times New Roman"/>
+      <w:sz w:val="24"/>
+      <w:szCs w:val="24"/>
+    </w:rPr>
+  </w:style>
 </w:styles>
 </file>
 
@@ -8206,19 +9265,19 @@
 
 <file path=word/glossary/fontTable.xml><?xml version="1.0" encoding="utf-8"?>
 <w:fonts xmlns:mc="http://schemas.openxmlformats.org/markup-compatibility/2006" xmlns:r="http://schemas.openxmlformats.org/officeDocument/2006/relationships" xmlns:w="http://schemas.openxmlformats.org/wordprocessingml/2006/main" xmlns:w14="http://schemas.microsoft.com/office/word/2010/wordml" xmlns:w15="http://schemas.microsoft.com/office/word/2012/wordml" xmlns:w16se="http://schemas.microsoft.com/office/word/2015/wordml/symex" mc:Ignorable="w14 w15 w16se">
+  <w:font w:name="Symbol">
+    <w:panose1 w:val="05050102010706020507"/>
+    <w:charset w:val="02"/>
+    <w:family w:val="roman"/>
+    <w:pitch w:val="variable"/>
+    <w:sig w:usb0="00000000" w:usb1="10000000" w:usb2="00000000" w:usb3="00000000" w:csb0="80000000" w:csb1="00000000"/>
+  </w:font>
   <w:font w:name="Times New Roman">
     <w:panose1 w:val="02020603050405020304"/>
     <w:charset w:val="00"/>
     <w:family w:val="roman"/>
     <w:pitch w:val="variable"/>
     <w:sig w:usb0="E0002EFF" w:usb1="C000785B" w:usb2="00000009" w:usb3="00000000" w:csb0="000001FF" w:csb1="00000000"/>
-  </w:font>
-  <w:font w:name="Symbol">
-    <w:panose1 w:val="05050102010706020507"/>
-    <w:charset w:val="02"/>
-    <w:family w:val="roman"/>
-    <w:pitch w:val="variable"/>
-    <w:sig w:usb0="00000000" w:usb1="10000000" w:usb2="00000000" w:usb3="00000000" w:csb0="80000000" w:csb1="00000000"/>
   </w:font>
   <w:font w:name="Courier New">
     <w:panose1 w:val="02070309020205020404"/>
@@ -8239,21 +9298,21 @@
     <w:charset w:val="00"/>
     <w:family w:val="swiss"/>
     <w:pitch w:val="variable"/>
-    <w:sig w:usb0="E0002AFF" w:usb1="C0007843" w:usb2="00000009" w:usb3="00000000" w:csb0="000001FF" w:csb1="00000000"/>
+    <w:sig w:usb0="E0002EFF" w:usb1="C000785B" w:usb2="00000009" w:usb3="00000000" w:csb0="000001FF" w:csb1="00000000"/>
   </w:font>
   <w:font w:name="Cambria">
     <w:panose1 w:val="02040503050406030204"/>
     <w:charset w:val="00"/>
     <w:family w:val="roman"/>
     <w:pitch w:val="variable"/>
-    <w:sig w:usb0="A00002EF" w:usb1="4000004B" w:usb2="00000000" w:usb3="00000000" w:csb0="0000019F" w:csb1="00000000"/>
+    <w:sig w:usb0="E00006FF" w:usb1="420024FF" w:usb2="02000000" w:usb3="00000000" w:csb0="0000019F" w:csb1="00000000"/>
   </w:font>
   <w:font w:name="Calibri">
     <w:panose1 w:val="020F0502020204030204"/>
     <w:charset w:val="00"/>
     <w:family w:val="swiss"/>
     <w:pitch w:val="variable"/>
-    <w:sig w:usb0="E0002AFF" w:usb1="4000ACFF" w:usb2="00000001" w:usb3="00000000" w:csb0="000001FF" w:csb1="00000000"/>
+    <w:sig w:usb0="E4002EFF" w:usb1="C000247B" w:usb2="00000009" w:usb3="00000000" w:csb0="000001FF" w:csb1="00000000"/>
   </w:font>
   <w:font w:name="Verdana">
     <w:panose1 w:val="020B0604030504040204"/>
@@ -8261,6 +9320,13 @@
     <w:family w:val="swiss"/>
     <w:pitch w:val="variable"/>
     <w:sig w:usb0="A00006FF" w:usb1="4000205B" w:usb2="00000010" w:usb3="00000000" w:csb0="0000019F" w:csb1="00000000"/>
+  </w:font>
+  <w:font w:name="Segoe UI">
+    <w:panose1 w:val="020B0502040204020203"/>
+    <w:charset w:val="00"/>
+    <w:family w:val="swiss"/>
+    <w:pitch w:val="variable"/>
+    <w:sig w:usb0="E4002EFF" w:usb1="C000E47F" w:usb2="00000009" w:usb3="00000000" w:csb0="000001FF" w:csb1="00000000"/>
   </w:font>
   <w:font w:name="Calibri Light">
     <w:panose1 w:val="020F0302020204030204"/>
@@ -8288,6 +9354,7 @@
   </w:compat>
   <w:rsids>
     <w:rsidRoot w:val="00B855D3"/>
+    <w:rsid w:val="00044197"/>
     <w:rsid w:val="009C592D"/>
     <w:rsid w:val="00AE559C"/>
     <w:rsid w:val="00B06368"/>
@@ -9117,6 +10184,21 @@
 </file>
 
 <file path=customXml/item1.xml><?xml version="1.0" encoding="utf-8"?>
+<?mso-contentType ?>
+<FormTemplates xmlns="http://schemas.microsoft.com/sharepoint/v3/contenttype/forms">
+  <Display>DocumentLibraryForm</Display>
+  <Edit>DocumentLibraryForm</Edit>
+  <New>DocumentLibraryForm</New>
+</FormTemplates>
+</file>
+
+<file path=customXml/item2.xml><?xml version="1.0" encoding="utf-8"?>
+<p:properties xmlns:p="http://schemas.microsoft.com/office/2006/metadata/properties" xmlns:xsi="http://www.w3.org/2001/XMLSchema-instance" xmlns:pc="http://schemas.microsoft.com/office/infopath/2007/PartnerControls">
+  <documentManagement/>
+</p:properties>
+</file>
+
+<file path=customXml/item3.xml><?xml version="1.0" encoding="utf-8"?>
 <ct:contentTypeSchema xmlns:ct="http://schemas.microsoft.com/office/2006/metadata/contentType" xmlns:ma="http://schemas.microsoft.com/office/2006/metadata/properties/metaAttributes" ct:_="" ma:_="" ma:contentTypeName="Documento" ma:contentTypeID="0x01010014B18CB82CDF254BB9E2B4A81754A27F" ma:contentTypeVersion="0" ma:contentTypeDescription="Crie um novo documento." ma:contentTypeScope="" ma:versionID="0c048eedc5290f8ec6b2446761aa9749">
   <xsd:schema xmlns:xsd="http://www.w3.org/2001/XMLSchema" xmlns:xs="http://www.w3.org/2001/XMLSchema" xmlns:p="http://schemas.microsoft.com/office/2006/metadata/properties" targetNamespace="http://schemas.microsoft.com/office/2006/metadata/properties" ma:root="true" ma:fieldsID="574c6ccb71ee63fbc30cff3237551ec3">
     <xsd:element name="properties">
@@ -9230,26 +10312,28 @@
 </ct:contentTypeSchema>
 </file>
 
-<file path=customXml/item2.xml><?xml version="1.0" encoding="utf-8"?>
-<p:properties xmlns:p="http://schemas.microsoft.com/office/2006/metadata/properties" xmlns:xsi="http://www.w3.org/2001/XMLSchema-instance" xmlns:pc="http://schemas.microsoft.com/office/infopath/2007/PartnerControls">
-  <documentManagement/>
-</p:properties>
-</file>
-
-<file path=customXml/item3.xml><?xml version="1.0" encoding="utf-8"?>
-<?mso-contentType ?>
-<FormTemplates xmlns="http://schemas.microsoft.com/sharepoint/v3/contenttype/forms">
-  <Display>DocumentLibraryForm</Display>
-  <Edit>DocumentLibraryForm</Edit>
-  <New>DocumentLibraryForm</New>
-</FormTemplates>
-</file>
-
 <file path=customXml/item4.xml><?xml version="1.0" encoding="utf-8"?>
 <b:Sources xmlns:b="http://schemas.openxmlformats.org/officeDocument/2006/bibliography" xmlns="http://schemas.openxmlformats.org/officeDocument/2006/bibliography" SelectedStyle="\APASixthEditionOfficeOnline.xsl" StyleName="APA" Version="6"/>
 </file>
 
 <file path=customXml/itemProps1.xml><?xml version="1.0" encoding="utf-8"?>
+<ds:datastoreItem xmlns:ds="http://schemas.openxmlformats.org/officeDocument/2006/customXml" ds:itemID="{CFBAC1DA-F1B2-4C4D-B852-1A13C951A9F7}">
+  <ds:schemaRefs>
+    <ds:schemaRef ds:uri="http://schemas.microsoft.com/sharepoint/v3/contenttype/forms"/>
+  </ds:schemaRefs>
+</ds:datastoreItem>
+</file>
+
+<file path=customXml/itemProps2.xml><?xml version="1.0" encoding="utf-8"?>
+<ds:datastoreItem xmlns:ds="http://schemas.openxmlformats.org/officeDocument/2006/customXml" ds:itemID="{3C4FD9E9-D852-4641-BEA1-BE23D3E03D9D}">
+  <ds:schemaRefs>
+    <ds:schemaRef ds:uri="http://schemas.microsoft.com/office/2006/metadata/properties"/>
+    <ds:schemaRef ds:uri="http://schemas.microsoft.com/office/infopath/2007/PartnerControls"/>
+  </ds:schemaRefs>
+</ds:datastoreItem>
+</file>
+
+<file path=customXml/itemProps3.xml><?xml version="1.0" encoding="utf-8"?>
 <ds:datastoreItem xmlns:ds="http://schemas.openxmlformats.org/officeDocument/2006/customXml" ds:itemID="{E9809290-A6E7-4337-B4B2-411F0C302BDE}">
   <ds:schemaRefs>
     <ds:schemaRef ds:uri="http://schemas.microsoft.com/office/2006/metadata/contentType"/>
@@ -9265,25 +10349,8 @@
 </ds:datastoreItem>
 </file>
 
-<file path=customXml/itemProps2.xml><?xml version="1.0" encoding="utf-8"?>
-<ds:datastoreItem xmlns:ds="http://schemas.openxmlformats.org/officeDocument/2006/customXml" ds:itemID="{3C4FD9E9-D852-4641-BEA1-BE23D3E03D9D}">
-  <ds:schemaRefs>
-    <ds:schemaRef ds:uri="http://schemas.microsoft.com/office/2006/metadata/properties"/>
-    <ds:schemaRef ds:uri="http://schemas.microsoft.com/office/infopath/2007/PartnerControls"/>
-  </ds:schemaRefs>
-</ds:datastoreItem>
-</file>
-
-<file path=customXml/itemProps3.xml><?xml version="1.0" encoding="utf-8"?>
-<ds:datastoreItem xmlns:ds="http://schemas.openxmlformats.org/officeDocument/2006/customXml" ds:itemID="{CFBAC1DA-F1B2-4C4D-B852-1A13C951A9F7}">
-  <ds:schemaRefs>
-    <ds:schemaRef ds:uri="http://schemas.microsoft.com/sharepoint/v3/contenttype/forms"/>
-  </ds:schemaRefs>
-</ds:datastoreItem>
-</file>
-
 <file path=customXml/itemProps4.xml><?xml version="1.0" encoding="utf-8"?>
-<ds:datastoreItem xmlns:ds="http://schemas.openxmlformats.org/officeDocument/2006/customXml" ds:itemID="{490DF245-AD65-4605-8DBB-CB23032D0E45}">
+<ds:datastoreItem xmlns:ds="http://schemas.openxmlformats.org/officeDocument/2006/customXml" ds:itemID="{16E84E38-28FC-43E7-853B-B8ED57F02D7B}">
   <ds:schemaRefs>
     <ds:schemaRef ds:uri="http://schemas.openxmlformats.org/officeDocument/2006/bibliography"/>
   </ds:schemaRefs>

</xml_diff>